<commit_message>
Update Historias de Usuario_G9_V1.0.docx
</commit_message>
<xml_diff>
--- a/Documentacion_G9/PREGAME/1.ELICITACIÓN/1.3 Historias Usuario/Historias de Usuario_G9_V1.0.docx
+++ b/Documentacion_G9/PREGAME/1.ELICITACIÓN/1.3 Historias Usuario/Historias de Usuario_G9_V1.0.docx
@@ -909,16 +909,20 @@
               <w:rPr>
                 <w:rFonts w:ascii="Times New Roman" w:eastAsia="Times New Roman" w:hAnsi="Times New Roman" w:cs="Times New Roman"/>
               </w:rPr>
-              <w:t xml:space="preserve">Prioridad en </w:t>
-            </w:r>
-            <w:proofErr w:type="spellStart"/>
-            <w:r>
-              <w:rPr>
-                <w:rFonts w:ascii="Times New Roman" w:eastAsia="Times New Roman" w:hAnsi="Times New Roman" w:cs="Times New Roman"/>
-              </w:rPr>
-              <w:t>negocio:Alta</w:t>
-            </w:r>
-            <w:proofErr w:type="spellEnd"/>
+              <w:t>Prioridad en negocio:</w:t>
+            </w:r>
+            <w:r>
+              <w:rPr>
+                <w:rFonts w:ascii="Times New Roman" w:eastAsia="Times New Roman" w:hAnsi="Times New Roman" w:cs="Times New Roman"/>
+              </w:rPr>
+              <w:t xml:space="preserve"> </w:t>
+            </w:r>
+            <w:r>
+              <w:rPr>
+                <w:rFonts w:ascii="Times New Roman" w:eastAsia="Times New Roman" w:hAnsi="Times New Roman" w:cs="Times New Roman"/>
+              </w:rPr>
+              <w:t>Alta</w:t>
+            </w:r>
           </w:p>
         </w:tc>
         <w:tc>

</xml_diff>